<commit_message>
Cleanup and revision of lab 1 for group C
</commit_message>
<xml_diff>
--- a/labs/Lab 01/CS133JS_Lab01_Instructions-GroupB.docx
+++ b/labs/Lab 01/CS133JS_Lab01_Instructions-GroupB.docx
@@ -48,8 +48,6 @@
         </w:rPr>
         <w:t xml:space="preserve">The objective of this lab is to give you practice working with: </w:t>
       </w:r>
-      <w:bookmarkStart w:id="0" w:name="_GoBack"/>
-      <w:bookmarkEnd w:id="0"/>
       <w:r>
         <w:rPr>
           <w:rFonts w:eastAsia="Times New Roman" w:cs="Arial"/>
@@ -272,6 +270,8 @@
           <w:szCs w:val="22"/>
         </w:rPr>
       </w:pPr>
+      <w:bookmarkStart w:id="0" w:name="_GoBack"/>
+      <w:bookmarkEnd w:id="0"/>
       <w:r>
         <w:rPr>
           <w:rFonts w:cs="Helvetica Neue"/>
@@ -1301,7 +1301,7 @@
       <w:jc w:val="center"/>
     </w:pPr>
     <w:r>
-      <w:t>CS 133JS</w:t>
+      <w:t>CS133JS</w:t>
     </w:r>
     <w:r>
       <w:t xml:space="preserve">, </w:t>
@@ -2536,7 +2536,7 @@
     </w:rPrDefault>
     <w:pPrDefault/>
   </w:docDefaults>
-  <w:latentStyles w:defLockedState="0" w:defUIPriority="99" w:defSemiHidden="0" w:defUnhideWhenUsed="0" w:defQFormat="0" w:count="377">
+  <w:latentStyles w:defLockedState="0" w:defUIPriority="99" w:defSemiHidden="0" w:defUnhideWhenUsed="0" w:defQFormat="0" w:count="375">
     <w:lsdException w:name="Normal" w:uiPriority="0" w:qFormat="1"/>
     <w:lsdException w:name="heading 1" w:uiPriority="9" w:qFormat="1"/>
     <w:lsdException w:name="heading 2" w:semiHidden="1" w:uiPriority="9" w:unhideWhenUsed="1" w:qFormat="1"/>
@@ -2642,6 +2642,7 @@
     <w:lsdException w:name="HTML Sample" w:semiHidden="1" w:unhideWhenUsed="1"/>
     <w:lsdException w:name="HTML Typewriter" w:semiHidden="1" w:unhideWhenUsed="1"/>
     <w:lsdException w:name="HTML Variable" w:semiHidden="1" w:unhideWhenUsed="1"/>
+    <w:lsdException w:name="Normal Table" w:semiHidden="1" w:unhideWhenUsed="1"/>
     <w:lsdException w:name="annotation subject" w:semiHidden="1" w:unhideWhenUsed="1"/>
     <w:lsdException w:name="No List" w:semiHidden="1" w:unhideWhenUsed="1"/>
     <w:lsdException w:name="Outline List 1" w:semiHidden="1" w:unhideWhenUsed="1"/>
@@ -2687,9 +2688,11 @@
     <w:lsdException w:name="Table Subtle 1" w:semiHidden="1" w:unhideWhenUsed="1"/>
     <w:lsdException w:name="Table Subtle 2" w:semiHidden="1" w:unhideWhenUsed="1"/>
     <w:lsdException w:name="Table Web 1" w:semiHidden="1" w:unhideWhenUsed="1"/>
+    <w:lsdException w:name="Table Web 2" w:semiHidden="1" w:unhideWhenUsed="1"/>
     <w:lsdException w:name="Table Web 3" w:semiHidden="1" w:unhideWhenUsed="1"/>
     <w:lsdException w:name="Balloon Text" w:semiHidden="1" w:unhideWhenUsed="1"/>
     <w:lsdException w:name="Table Grid" w:uiPriority="59"/>
+    <w:lsdException w:name="Table Theme" w:semiHidden="1" w:unhideWhenUsed="1"/>
     <w:lsdException w:name="Placeholder Text" w:semiHidden="1"/>
     <w:lsdException w:name="No Spacing" w:semiHidden="1" w:uiPriority="1" w:qFormat="1"/>
     <w:lsdException w:name="Light Shading" w:uiPriority="60"/>
@@ -2907,8 +2910,6 @@
     <w:lsdException w:name="List Table 7 Colorful Accent 6" w:uiPriority="52"/>
     <w:lsdException w:name="Mention" w:semiHidden="1" w:unhideWhenUsed="1"/>
     <w:lsdException w:name="Smart Hyperlink" w:semiHidden="1" w:unhideWhenUsed="1"/>
-    <w:lsdException w:name="Smart Link" w:semiHidden="1" w:unhideWhenUsed="1"/>
-    <w:lsdException w:name="Smart Link Error" w:semiHidden="1" w:unhideWhenUsed="1"/>
   </w:latentStyles>
   <w:style w:type="paragraph" w:default="1" w:styleId="Normal">
     <w:name w:val="Normal"/>
@@ -3384,7 +3385,7 @@
 </file>
 
 <file path=customXml/itemProps1.xml><?xml version="1.0" encoding="utf-8"?>
-<ds:datastoreItem xmlns:ds="http://schemas.openxmlformats.org/officeDocument/2006/customXml" ds:itemID="{30A6D4CF-1770-4097-B109-63547B20A869}">
+<ds:datastoreItem xmlns:ds="http://schemas.openxmlformats.org/officeDocument/2006/customXml" ds:itemID="{E0DFB12C-F6E9-7241-803F-41917450E58C}">
   <ds:schemaRefs>
     <ds:schemaRef ds:uri="http://schemas.openxmlformats.org/officeDocument/2006/bibliography"/>
   </ds:schemaRefs>

</xml_diff>